<commit_message>
Updates for test plan
</commit_message>
<xml_diff>
--- a/Test Plan.docx
+++ b/Test Plan.docx
@@ -118,7 +118,7 @@
         <w:pStyle w:val="ListParagraph"/>
         <w:numPr>
           <w:ilvl w:val="0"/>
-          <w:numId w:val="1"/>
+          <w:numId w:val="2"/>
         </w:numPr>
         <w:rPr>
           <w:szCs w:val="28"/>
@@ -128,61 +128,7 @@
         <w:rPr>
           <w:szCs w:val="28"/>
         </w:rPr>
-        <w:t>A user can add an item to the basket</w:t>
-      </w:r>
-    </w:p>
-    <w:p>
-      <w:pPr>
-        <w:pStyle w:val="ListParagraph"/>
-        <w:numPr>
-          <w:ilvl w:val="1"/>
-          <w:numId w:val="1"/>
-        </w:numPr>
-        <w:rPr>
-          <w:szCs w:val="28"/>
-        </w:rPr>
-      </w:pPr>
-      <w:r>
-        <w:rPr>
-          <w:szCs w:val="28"/>
-        </w:rPr>
-        <w:t>The user can click on a button to add item/s</w:t>
-      </w:r>
-    </w:p>
-    <w:p>
-      <w:pPr>
-        <w:pStyle w:val="ListParagraph"/>
-        <w:numPr>
-          <w:ilvl w:val="1"/>
-          <w:numId w:val="1"/>
-        </w:numPr>
-        <w:rPr>
-          <w:szCs w:val="28"/>
-        </w:rPr>
-      </w:pPr>
-      <w:r>
-        <w:rPr>
-          <w:szCs w:val="28"/>
-        </w:rPr>
-        <w:t>The basket icon updates accordingly</w:t>
-      </w:r>
-    </w:p>
-    <w:p>
-      <w:pPr>
-        <w:pStyle w:val="ListParagraph"/>
-        <w:numPr>
-          <w:ilvl w:val="1"/>
-          <w:numId w:val="1"/>
-        </w:numPr>
-        <w:rPr>
-          <w:szCs w:val="28"/>
-        </w:rPr>
-      </w:pPr>
-      <w:r>
-        <w:rPr>
-          <w:szCs w:val="28"/>
-        </w:rPr>
-        <w:t>The basket page displays the chosen items</w:t>
+        <w:t>Product information is successfully retrieved from the server for the homepage</w:t>
       </w:r>
     </w:p>
     <w:p>
@@ -190,7 +136,7 @@
         <w:pStyle w:val="ListParagraph"/>
         <w:numPr>
           <w:ilvl w:val="0"/>
-          <w:numId w:val="1"/>
+          <w:numId w:val="2"/>
         </w:numPr>
         <w:rPr>
           <w:szCs w:val="28"/>
@@ -200,15 +146,15 @@
         <w:rPr>
           <w:szCs w:val="28"/>
         </w:rPr>
-        <w:t>A user can adjust the quantity from the cart page</w:t>
+        <w:t>Product information is successfully retrieved from the server for the product page</w:t>
       </w:r>
     </w:p>
     <w:p>
       <w:pPr>
         <w:pStyle w:val="ListParagraph"/>
         <w:numPr>
-          <w:ilvl w:val="1"/>
-          <w:numId w:val="1"/>
+          <w:ilvl w:val="0"/>
+          <w:numId w:val="2"/>
         </w:numPr>
         <w:rPr>
           <w:szCs w:val="28"/>
@@ -218,103 +164,67 @@
         <w:rPr>
           <w:szCs w:val="28"/>
         </w:rPr>
-        <w:t>The user can click to add 1, remove 1 or delete the item entirely</w:t>
-      </w:r>
-    </w:p>
-    <w:p>
-      <w:pPr>
-        <w:pStyle w:val="ListParagraph"/>
-        <w:numPr>
-          <w:ilvl w:val="1"/>
-          <w:numId w:val="1"/>
-        </w:numPr>
-        <w:rPr>
-          <w:szCs w:val="28"/>
-        </w:rPr>
-      </w:pPr>
-      <w:r>
-        <w:rPr>
-          <w:szCs w:val="28"/>
-        </w:rPr>
-        <w:t>The basket icon updates accordingly</w:t>
-      </w:r>
-    </w:p>
-    <w:p>
-      <w:pPr>
-        <w:pStyle w:val="ListParagraph"/>
-        <w:numPr>
-          <w:ilvl w:val="1"/>
-          <w:numId w:val="1"/>
-        </w:numPr>
-        <w:rPr>
-          <w:szCs w:val="28"/>
-        </w:rPr>
-      </w:pPr>
-      <w:r>
-        <w:rPr>
-          <w:szCs w:val="28"/>
-        </w:rPr>
-        <w:t xml:space="preserve">The total price is adjusted correctly </w:t>
-      </w:r>
-    </w:p>
-    <w:p>
-      <w:pPr>
-        <w:rPr>
-          <w:sz w:val="28"/>
-          <w:szCs w:val="28"/>
-          <w:u w:val="single"/>
-        </w:rPr>
-      </w:pPr>
-    </w:p>
-    <w:p>
-      <w:pPr>
-        <w:rPr>
-          <w:sz w:val="28"/>
-          <w:szCs w:val="28"/>
-          <w:u w:val="single"/>
-        </w:rPr>
-      </w:pPr>
-    </w:p>
-    <w:p>
-      <w:pPr>
-        <w:rPr>
-          <w:sz w:val="28"/>
-          <w:szCs w:val="28"/>
-          <w:u w:val="single"/>
-        </w:rPr>
-      </w:pPr>
-      <w:r>
-        <w:rPr>
-          <w:sz w:val="28"/>
-          <w:szCs w:val="28"/>
-          <w:u w:val="single"/>
-        </w:rPr>
-        <w:t>Features not currently Tested</w:t>
-      </w:r>
-    </w:p>
-    <w:p>
-      <w:pPr>
-        <w:rPr>
-          <w:sz w:val="28"/>
-          <w:szCs w:val="28"/>
-          <w:u w:val="single"/>
-        </w:rPr>
-      </w:pPr>
-    </w:p>
-    <w:p>
-      <w:pPr>
-        <w:rPr>
-          <w:szCs w:val="28"/>
-        </w:rPr>
-      </w:pPr>
-      <w:r>
-        <w:rPr>
-          <w:szCs w:val="28"/>
-        </w:rPr>
-        <w:t>As this is operating on a simple local server, all back-end functions are not currently covered in testing.</w:t>
+        <w:t>Customer information is successfully posted to the server on order confirmation</w:t>
       </w:r>
       <w:bookmarkStart w:id="0" w:name="_GoBack"/>
       <w:bookmarkEnd w:id="0"/>
+    </w:p>
+    <w:p>
+      <w:pPr>
+        <w:rPr>
+          <w:sz w:val="28"/>
+          <w:szCs w:val="28"/>
+          <w:u w:val="single"/>
+        </w:rPr>
+      </w:pPr>
+    </w:p>
+    <w:p>
+      <w:pPr>
+        <w:rPr>
+          <w:sz w:val="28"/>
+          <w:szCs w:val="28"/>
+          <w:u w:val="single"/>
+        </w:rPr>
+      </w:pPr>
+    </w:p>
+    <w:p>
+      <w:pPr>
+        <w:rPr>
+          <w:sz w:val="28"/>
+          <w:szCs w:val="28"/>
+          <w:u w:val="single"/>
+        </w:rPr>
+      </w:pPr>
+      <w:r>
+        <w:rPr>
+          <w:sz w:val="28"/>
+          <w:szCs w:val="28"/>
+          <w:u w:val="single"/>
+        </w:rPr>
+        <w:t>Features not currently Tested</w:t>
+      </w:r>
+    </w:p>
+    <w:p>
+      <w:pPr>
+        <w:rPr>
+          <w:sz w:val="28"/>
+          <w:szCs w:val="28"/>
+          <w:u w:val="single"/>
+        </w:rPr>
+      </w:pPr>
+    </w:p>
+    <w:p>
+      <w:pPr>
+        <w:rPr>
+          <w:szCs w:val="28"/>
+        </w:rPr>
+      </w:pPr>
+      <w:r>
+        <w:rPr>
+          <w:szCs w:val="28"/>
+        </w:rPr>
+        <w:t>Due to the complexity of UI tests, no functions affecting solely UI have been included in the unit testing</w:t>
+      </w:r>
     </w:p>
     <w:sectPr>
       <w:pgSz w:w="11900" w:h="16840"/>
@@ -417,8 +327,124 @@
       </w:pPr>
     </w:lvl>
   </w:abstractNum>
+  <w:abstractNum w:abstractNumId="1">
+    <w:nsid w:val="2C4E6580"/>
+    <w:multiLevelType w:val="hybridMultilevel"/>
+    <w:tmpl w:val="49246EC4"/>
+    <w:lvl w:ilvl="0" w:tplc="08090001">
+      <w:start w:val="1"/>
+      <w:numFmt w:val="bullet"/>
+      <w:lvlText w:val=""/>
+      <w:lvlJc w:val="left"/>
+      <w:pPr>
+        <w:ind w:left="770" w:hanging="360"/>
+      </w:pPr>
+      <w:rPr>
+        <w:rFonts w:ascii="Symbol" w:hAnsi="Symbol" w:hint="default"/>
+      </w:rPr>
+    </w:lvl>
+    <w:lvl w:ilvl="1" w:tplc="08090003" w:tentative="1">
+      <w:start w:val="1"/>
+      <w:numFmt w:val="bullet"/>
+      <w:lvlText w:val="o"/>
+      <w:lvlJc w:val="left"/>
+      <w:pPr>
+        <w:ind w:left="1490" w:hanging="360"/>
+      </w:pPr>
+      <w:rPr>
+        <w:rFonts w:ascii="Courier New" w:hAnsi="Courier New" w:cs="Courier New" w:hint="default"/>
+      </w:rPr>
+    </w:lvl>
+    <w:lvl w:ilvl="2" w:tplc="08090005" w:tentative="1">
+      <w:start w:val="1"/>
+      <w:numFmt w:val="bullet"/>
+      <w:lvlText w:val=""/>
+      <w:lvlJc w:val="left"/>
+      <w:pPr>
+        <w:ind w:left="2210" w:hanging="360"/>
+      </w:pPr>
+      <w:rPr>
+        <w:rFonts w:ascii="Wingdings" w:hAnsi="Wingdings" w:hint="default"/>
+      </w:rPr>
+    </w:lvl>
+    <w:lvl w:ilvl="3" w:tplc="08090001" w:tentative="1">
+      <w:start w:val="1"/>
+      <w:numFmt w:val="bullet"/>
+      <w:lvlText w:val=""/>
+      <w:lvlJc w:val="left"/>
+      <w:pPr>
+        <w:ind w:left="2930" w:hanging="360"/>
+      </w:pPr>
+      <w:rPr>
+        <w:rFonts w:ascii="Symbol" w:hAnsi="Symbol" w:hint="default"/>
+      </w:rPr>
+    </w:lvl>
+    <w:lvl w:ilvl="4" w:tplc="08090003" w:tentative="1">
+      <w:start w:val="1"/>
+      <w:numFmt w:val="bullet"/>
+      <w:lvlText w:val="o"/>
+      <w:lvlJc w:val="left"/>
+      <w:pPr>
+        <w:ind w:left="3650" w:hanging="360"/>
+      </w:pPr>
+      <w:rPr>
+        <w:rFonts w:ascii="Courier New" w:hAnsi="Courier New" w:cs="Courier New" w:hint="default"/>
+      </w:rPr>
+    </w:lvl>
+    <w:lvl w:ilvl="5" w:tplc="08090005" w:tentative="1">
+      <w:start w:val="1"/>
+      <w:numFmt w:val="bullet"/>
+      <w:lvlText w:val=""/>
+      <w:lvlJc w:val="left"/>
+      <w:pPr>
+        <w:ind w:left="4370" w:hanging="360"/>
+      </w:pPr>
+      <w:rPr>
+        <w:rFonts w:ascii="Wingdings" w:hAnsi="Wingdings" w:hint="default"/>
+      </w:rPr>
+    </w:lvl>
+    <w:lvl w:ilvl="6" w:tplc="08090001" w:tentative="1">
+      <w:start w:val="1"/>
+      <w:numFmt w:val="bullet"/>
+      <w:lvlText w:val=""/>
+      <w:lvlJc w:val="left"/>
+      <w:pPr>
+        <w:ind w:left="5090" w:hanging="360"/>
+      </w:pPr>
+      <w:rPr>
+        <w:rFonts w:ascii="Symbol" w:hAnsi="Symbol" w:hint="default"/>
+      </w:rPr>
+    </w:lvl>
+    <w:lvl w:ilvl="7" w:tplc="08090003" w:tentative="1">
+      <w:start w:val="1"/>
+      <w:numFmt w:val="bullet"/>
+      <w:lvlText w:val="o"/>
+      <w:lvlJc w:val="left"/>
+      <w:pPr>
+        <w:ind w:left="5810" w:hanging="360"/>
+      </w:pPr>
+      <w:rPr>
+        <w:rFonts w:ascii="Courier New" w:hAnsi="Courier New" w:cs="Courier New" w:hint="default"/>
+      </w:rPr>
+    </w:lvl>
+    <w:lvl w:ilvl="8" w:tplc="08090005" w:tentative="1">
+      <w:start w:val="1"/>
+      <w:numFmt w:val="bullet"/>
+      <w:lvlText w:val=""/>
+      <w:lvlJc w:val="left"/>
+      <w:pPr>
+        <w:ind w:left="6530" w:hanging="360"/>
+      </w:pPr>
+      <w:rPr>
+        <w:rFonts w:ascii="Wingdings" w:hAnsi="Wingdings" w:hint="default"/>
+      </w:rPr>
+    </w:lvl>
+  </w:abstractNum>
   <w:num w:numId="1">
     <w:abstractNumId w:val="0"/>
+  </w:num>
+  <w:num w:numId="2">
+    <w:abstractNumId w:val="1"/>
   </w:num>
 </w:numbering>
 </file>

</xml_diff>